<commit_message>
Función de transferencia G1
</commit_message>
<xml_diff>
--- a/G1/Semana 3/Pruebas simulink.docx
+++ b/G1/Semana 3/Pruebas simulink.docx
@@ -309,14 +309,7 @@
               <w:rFonts w:ascii="Cambria Math" w:hAnsi="Cambria Math"/>
               <w:lang w:val="es-CO"/>
             </w:rPr>
-            <m:t>-</m:t>
-          </m:r>
-          <m:r>
-            <w:rPr>
-              <w:rFonts w:ascii="Cambria Math" w:hAnsi="Cambria Math"/>
-              <w:lang w:val="es-CO"/>
-            </w:rPr>
-            <m:t>4</m:t>
+            <m:t>-4</m:t>
           </m:r>
           <m:acc>
             <m:accPr>
@@ -364,14 +357,7 @@
               <w:rFonts w:ascii="Cambria Math" w:hAnsi="Cambria Math"/>
               <w:lang w:val="es-CO"/>
             </w:rPr>
-            <m:t>-</m:t>
-          </m:r>
-          <m:r>
-            <w:rPr>
-              <w:rFonts w:ascii="Cambria Math" w:hAnsi="Cambria Math"/>
-              <w:lang w:val="es-CO"/>
-            </w:rPr>
-            <m:t>8y</m:t>
+            <m:t>-8y</m:t>
           </m:r>
           <m:d>
             <m:dPr>
@@ -474,52 +460,23 @@
     <w:p>
       <w:pPr>
         <w:pStyle w:val="Prrafodelista"/>
+        <w:numPr>
+          <w:ilvl w:val="0"/>
+          <w:numId w:val="1"/>
+        </w:numPr>
         <w:jc w:val="both"/>
         <w:rPr>
           <w:rFonts w:eastAsiaTheme="minorEastAsia"/>
           <w:lang w:val="es-CO"/>
         </w:rPr>
       </w:pPr>
-    </w:p>
-    <w:p>
-      <w:pPr>
-        <w:pStyle w:val="Prrafodelista"/>
-        <w:jc w:val="both"/>
-        <w:rPr>
-          <w:rFonts w:eastAsiaTheme="minorEastAsia"/>
-          <w:lang w:val="es-CO"/>
-        </w:rPr>
-      </w:pPr>
-    </w:p>
-    <w:p>
-      <w:pPr>
-        <w:pStyle w:val="Prrafodelista"/>
-        <w:jc w:val="both"/>
-        <w:rPr>
-          <w:rFonts w:eastAsiaTheme="minorEastAsia"/>
-          <w:lang w:val="es-CO"/>
-        </w:rPr>
-      </w:pPr>
-    </w:p>
-    <w:p>
-      <w:pPr>
-        <w:pStyle w:val="Prrafodelista"/>
-        <w:jc w:val="both"/>
-        <w:rPr>
-          <w:rFonts w:eastAsiaTheme="minorEastAsia"/>
-          <w:lang w:val="es-CO"/>
-        </w:rPr>
-      </w:pPr>
-    </w:p>
-    <w:p>
-      <w:pPr>
-        <w:pStyle w:val="Prrafodelista"/>
-        <w:jc w:val="both"/>
-        <w:rPr>
-          <w:rFonts w:eastAsiaTheme="minorEastAsia"/>
-          <w:lang w:val="es-CO"/>
-        </w:rPr>
-      </w:pPr>
+      <w:r>
+        <w:rPr>
+          <w:rFonts w:eastAsiaTheme="minorEastAsia"/>
+          <w:lang w:val="es-CO"/>
+        </w:rPr>
+        <w:t>No lineal</w:t>
+      </w:r>
     </w:p>
     <w:p>
       <w:pPr>
@@ -711,6 +668,200 @@
           <w:lang w:val="es-CO"/>
         </w:rPr>
       </w:pPr>
+      <m:oMathPara>
+        <m:oMath>
+          <m:acc>
+            <m:accPr>
+              <m:chr m:val="̈"/>
+              <m:ctrlPr>
+                <w:rPr>
+                  <w:rFonts w:ascii="Cambria Math" w:hAnsi="Cambria Math"/>
+                  <w:i/>
+                  <w:lang w:val="es-CO"/>
+                </w:rPr>
+              </m:ctrlPr>
+            </m:accPr>
+            <m:e>
+              <m:r>
+                <w:rPr>
+                  <w:rFonts w:ascii="Cambria Math" w:hAnsi="Cambria Math"/>
+                  <w:lang w:val="es-CO"/>
+                </w:rPr>
+                <m:t>y</m:t>
+              </m:r>
+            </m:e>
+          </m:acc>
+          <m:d>
+            <m:dPr>
+              <m:ctrlPr>
+                <w:rPr>
+                  <w:rFonts w:ascii="Cambria Math" w:hAnsi="Cambria Math"/>
+                  <w:i/>
+                  <w:lang w:val="es-CO"/>
+                </w:rPr>
+              </m:ctrlPr>
+            </m:dPr>
+            <m:e>
+              <m:r>
+                <w:rPr>
+                  <w:rFonts w:ascii="Cambria Math" w:hAnsi="Cambria Math"/>
+                  <w:lang w:val="es-CO"/>
+                </w:rPr>
+                <m:t>t</m:t>
+              </m:r>
+            </m:e>
+          </m:d>
+          <m:r>
+            <w:rPr>
+              <w:rFonts w:ascii="Cambria Math" w:hAnsi="Cambria Math"/>
+              <w:lang w:val="es-CO"/>
+            </w:rPr>
+            <m:t>=2x</m:t>
+          </m:r>
+          <m:d>
+            <m:dPr>
+              <m:ctrlPr>
+                <w:rPr>
+                  <w:rFonts w:ascii="Cambria Math" w:hAnsi="Cambria Math"/>
+                  <w:i/>
+                  <w:lang w:val="es-CO"/>
+                </w:rPr>
+              </m:ctrlPr>
+            </m:dPr>
+            <m:e>
+              <m:r>
+                <w:rPr>
+                  <w:rFonts w:ascii="Cambria Math" w:hAnsi="Cambria Math"/>
+                  <w:lang w:val="es-CO"/>
+                </w:rPr>
+                <m:t>t</m:t>
+              </m:r>
+            </m:e>
+          </m:d>
+          <m:r>
+            <w:rPr>
+              <w:rFonts w:ascii="Cambria Math" w:hAnsi="Cambria Math"/>
+              <w:lang w:val="es-CO"/>
+            </w:rPr>
+            <m:t>-4</m:t>
+          </m:r>
+          <m:acc>
+            <m:accPr>
+              <m:chr m:val="̇"/>
+              <m:ctrlPr>
+                <w:rPr>
+                  <w:rFonts w:ascii="Cambria Math" w:hAnsi="Cambria Math"/>
+                  <w:i/>
+                  <w:lang w:val="es-CO"/>
+                </w:rPr>
+              </m:ctrlPr>
+            </m:accPr>
+            <m:e>
+              <m:r>
+                <w:rPr>
+                  <w:rFonts w:ascii="Cambria Math" w:hAnsi="Cambria Math"/>
+                  <w:lang w:val="es-CO"/>
+                </w:rPr>
+                <m:t>y</m:t>
+              </m:r>
+            </m:e>
+          </m:acc>
+          <m:d>
+            <m:dPr>
+              <m:ctrlPr>
+                <w:rPr>
+                  <w:rFonts w:ascii="Cambria Math" w:hAnsi="Cambria Math"/>
+                  <w:i/>
+                  <w:lang w:val="es-CO"/>
+                </w:rPr>
+              </m:ctrlPr>
+            </m:dPr>
+            <m:e>
+              <m:r>
+                <w:rPr>
+                  <w:rFonts w:ascii="Cambria Math" w:hAnsi="Cambria Math"/>
+                  <w:lang w:val="es-CO"/>
+                </w:rPr>
+                <m:t>t</m:t>
+              </m:r>
+            </m:e>
+          </m:d>
+          <m:r>
+            <w:rPr>
+              <w:rFonts w:ascii="Cambria Math" w:hAnsi="Cambria Math"/>
+              <w:lang w:val="es-CO"/>
+            </w:rPr>
+            <m:t>-8y</m:t>
+          </m:r>
+          <m:d>
+            <m:dPr>
+              <m:ctrlPr>
+                <w:rPr>
+                  <w:rFonts w:ascii="Cambria Math" w:hAnsi="Cambria Math"/>
+                  <w:i/>
+                  <w:lang w:val="es-CO"/>
+                </w:rPr>
+              </m:ctrlPr>
+            </m:dPr>
+            <m:e>
+              <m:r>
+                <w:rPr>
+                  <w:rFonts w:ascii="Cambria Math" w:hAnsi="Cambria Math"/>
+                  <w:lang w:val="es-CO"/>
+                </w:rPr>
+                <m:t>t</m:t>
+              </m:r>
+            </m:e>
+          </m:d>
+          <m:r>
+            <w:rPr>
+              <w:rFonts w:ascii="Cambria Math" w:hAnsi="Cambria Math"/>
+              <w:lang w:val="es-CO"/>
+            </w:rPr>
+            <m:t>+1</m:t>
+          </m:r>
+        </m:oMath>
+      </m:oMathPara>
+    </w:p>
+    <w:p>
+      <w:pPr>
+        <w:pStyle w:val="Prrafodelista"/>
+        <w:jc w:val="both"/>
+        <w:rPr>
+          <w:rFonts w:eastAsiaTheme="minorEastAsia"/>
+          <w:lang w:val="es-CO"/>
+        </w:rPr>
+      </w:pPr>
+    </w:p>
+    <w:p>
+      <w:pPr>
+        <w:pStyle w:val="Prrafodelista"/>
+        <w:jc w:val="both"/>
+        <w:rPr>
+          <w:rFonts w:eastAsiaTheme="minorEastAsia"/>
+          <w:lang w:val="es-CO"/>
+        </w:rPr>
+      </w:pPr>
+    </w:p>
+    <w:p>
+      <w:pPr>
+        <w:jc w:val="both"/>
+        <w:rPr>
+          <w:rFonts w:eastAsiaTheme="minorEastAsia"/>
+          <w:b/>
+          <w:bCs/>
+          <w:lang w:val="es-CO"/>
+        </w:rPr>
+      </w:pPr>
+      <w:r>
+        <w:rPr>
+          <w:rFonts w:eastAsiaTheme="minorEastAsia"/>
+          <w:b/>
+          <w:bCs/>
+          <w:lang w:val="es-CO"/>
+        </w:rPr>
+        <w:t>Invarianza temporal:</w:t>
+      </w:r>
     </w:p>
     <w:p>
       <w:pPr>
@@ -734,8 +885,379 @@
           <w:bCs/>
           <w:lang w:val="es-CO"/>
         </w:rPr>
-        <w:t>Invarianza temporal:</w:t>
+        <w:t>Invariante en el tiempo</w:t>
       </w:r>
+    </w:p>
+    <w:p>
+      <w:pPr>
+        <w:pStyle w:val="Prrafodelista"/>
+        <w:jc w:val="both"/>
+        <w:rPr>
+          <w:rFonts w:eastAsiaTheme="minorEastAsia"/>
+          <w:b/>
+          <w:bCs/>
+          <w:lang w:val="es-CO"/>
+        </w:rPr>
+      </w:pPr>
+      <m:oMathPara>
+        <m:oMath>
+          <m:acc>
+            <m:accPr>
+              <m:chr m:val="̈"/>
+              <m:ctrlPr>
+                <w:rPr>
+                  <w:rFonts w:ascii="Cambria Math" w:hAnsi="Cambria Math"/>
+                  <w:i/>
+                  <w:lang w:val="es-CO"/>
+                </w:rPr>
+              </m:ctrlPr>
+            </m:accPr>
+            <m:e>
+              <m:r>
+                <w:rPr>
+                  <w:rFonts w:ascii="Cambria Math" w:hAnsi="Cambria Math"/>
+                  <w:lang w:val="es-CO"/>
+                </w:rPr>
+                <m:t>y</m:t>
+              </m:r>
+            </m:e>
+          </m:acc>
+          <m:d>
+            <m:dPr>
+              <m:ctrlPr>
+                <w:rPr>
+                  <w:rFonts w:ascii="Cambria Math" w:hAnsi="Cambria Math"/>
+                  <w:i/>
+                  <w:lang w:val="es-CO"/>
+                </w:rPr>
+              </m:ctrlPr>
+            </m:dPr>
+            <m:e>
+              <m:r>
+                <w:rPr>
+                  <w:rFonts w:ascii="Cambria Math" w:hAnsi="Cambria Math"/>
+                  <w:lang w:val="es-CO"/>
+                </w:rPr>
+                <m:t>t</m:t>
+              </m:r>
+            </m:e>
+          </m:d>
+          <m:r>
+            <w:rPr>
+              <w:rFonts w:ascii="Cambria Math" w:hAnsi="Cambria Math"/>
+              <w:lang w:val="es-CO"/>
+            </w:rPr>
+            <m:t>+4</m:t>
+          </m:r>
+          <m:acc>
+            <m:accPr>
+              <m:chr m:val="̇"/>
+              <m:ctrlPr>
+                <w:rPr>
+                  <w:rFonts w:ascii="Cambria Math" w:hAnsi="Cambria Math"/>
+                  <w:i/>
+                  <w:lang w:val="es-CO"/>
+                </w:rPr>
+              </m:ctrlPr>
+            </m:accPr>
+            <m:e>
+              <m:r>
+                <w:rPr>
+                  <w:rFonts w:ascii="Cambria Math" w:hAnsi="Cambria Math"/>
+                  <w:lang w:val="es-CO"/>
+                </w:rPr>
+                <m:t>y</m:t>
+              </m:r>
+            </m:e>
+          </m:acc>
+          <m:d>
+            <m:dPr>
+              <m:ctrlPr>
+                <w:rPr>
+                  <w:rFonts w:ascii="Cambria Math" w:hAnsi="Cambria Math"/>
+                  <w:i/>
+                  <w:lang w:val="es-CO"/>
+                </w:rPr>
+              </m:ctrlPr>
+            </m:dPr>
+            <m:e>
+              <m:r>
+                <w:rPr>
+                  <w:rFonts w:ascii="Cambria Math" w:hAnsi="Cambria Math"/>
+                  <w:lang w:val="es-CO"/>
+                </w:rPr>
+                <m:t>t</m:t>
+              </m:r>
+            </m:e>
+          </m:d>
+          <m:r>
+            <w:rPr>
+              <w:rFonts w:ascii="Cambria Math" w:hAnsi="Cambria Math"/>
+              <w:lang w:val="es-CO"/>
+            </w:rPr>
+            <m:t>+8y</m:t>
+          </m:r>
+          <m:d>
+            <m:dPr>
+              <m:ctrlPr>
+                <w:rPr>
+                  <w:rFonts w:ascii="Cambria Math" w:hAnsi="Cambria Math"/>
+                  <w:i/>
+                  <w:lang w:val="es-CO"/>
+                </w:rPr>
+              </m:ctrlPr>
+            </m:dPr>
+            <m:e>
+              <m:r>
+                <w:rPr>
+                  <w:rFonts w:ascii="Cambria Math" w:hAnsi="Cambria Math"/>
+                  <w:lang w:val="es-CO"/>
+                </w:rPr>
+                <m:t>t</m:t>
+              </m:r>
+            </m:e>
+          </m:d>
+          <m:r>
+            <w:rPr>
+              <w:rFonts w:ascii="Cambria Math" w:hAnsi="Cambria Math"/>
+              <w:lang w:val="es-CO"/>
+            </w:rPr>
+            <m:t>=2x</m:t>
+          </m:r>
+          <m:d>
+            <m:dPr>
+              <m:ctrlPr>
+                <w:rPr>
+                  <w:rFonts w:ascii="Cambria Math" w:hAnsi="Cambria Math"/>
+                  <w:i/>
+                  <w:lang w:val="es-CO"/>
+                </w:rPr>
+              </m:ctrlPr>
+            </m:dPr>
+            <m:e>
+              <m:r>
+                <w:rPr>
+                  <w:rFonts w:ascii="Cambria Math" w:hAnsi="Cambria Math"/>
+                  <w:lang w:val="es-CO"/>
+                </w:rPr>
+                <m:t>t</m:t>
+              </m:r>
+            </m:e>
+          </m:d>
+        </m:oMath>
+      </m:oMathPara>
+    </w:p>
+    <w:p>
+      <w:pPr>
+        <w:pStyle w:val="Prrafodelista"/>
+        <w:numPr>
+          <w:ilvl w:val="0"/>
+          <w:numId w:val="1"/>
+        </w:numPr>
+        <w:jc w:val="both"/>
+        <w:rPr>
+          <w:rFonts w:eastAsiaTheme="minorEastAsia"/>
+          <w:b/>
+          <w:bCs/>
+          <w:lang w:val="es-CO"/>
+        </w:rPr>
+      </w:pPr>
+      <w:r>
+        <w:rPr>
+          <w:rFonts w:eastAsiaTheme="minorEastAsia"/>
+          <w:b/>
+          <w:bCs/>
+          <w:lang w:val="es-CO"/>
+        </w:rPr>
+        <w:t>Variante</w:t>
+      </w:r>
+      <w:r>
+        <w:rPr>
+          <w:rFonts w:eastAsiaTheme="minorEastAsia"/>
+          <w:b/>
+          <w:bCs/>
+          <w:lang w:val="es-CO"/>
+        </w:rPr>
+        <w:t xml:space="preserve"> en el tiempo</w:t>
+      </w:r>
+    </w:p>
+    <w:p>
+      <w:pPr>
+        <w:pStyle w:val="Prrafodelista"/>
+        <w:jc w:val="both"/>
+        <w:rPr>
+          <w:rFonts w:eastAsiaTheme="minorEastAsia"/>
+          <w:b/>
+          <w:bCs/>
+          <w:lang w:val="es-CO"/>
+        </w:rPr>
+      </w:pPr>
+      <m:oMathPara>
+        <m:oMath>
+          <m:acc>
+            <m:accPr>
+              <m:chr m:val="̈"/>
+              <m:ctrlPr>
+                <w:rPr>
+                  <w:rFonts w:ascii="Cambria Math" w:hAnsi="Cambria Math"/>
+                  <w:i/>
+                  <w:lang w:val="es-CO"/>
+                </w:rPr>
+              </m:ctrlPr>
+            </m:accPr>
+            <m:e>
+              <m:r>
+                <w:rPr>
+                  <w:rFonts w:ascii="Cambria Math" w:hAnsi="Cambria Math"/>
+                  <w:lang w:val="es-CO"/>
+                </w:rPr>
+                <m:t>y</m:t>
+              </m:r>
+            </m:e>
+          </m:acc>
+          <m:d>
+            <m:dPr>
+              <m:ctrlPr>
+                <w:rPr>
+                  <w:rFonts w:ascii="Cambria Math" w:hAnsi="Cambria Math"/>
+                  <w:i/>
+                  <w:lang w:val="es-CO"/>
+                </w:rPr>
+              </m:ctrlPr>
+            </m:dPr>
+            <m:e>
+              <m:r>
+                <w:rPr>
+                  <w:rFonts w:ascii="Cambria Math" w:hAnsi="Cambria Math"/>
+                  <w:lang w:val="es-CO"/>
+                </w:rPr>
+                <m:t>t</m:t>
+              </m:r>
+            </m:e>
+          </m:d>
+          <m:r>
+            <w:rPr>
+              <w:rFonts w:ascii="Cambria Math" w:hAnsi="Cambria Math"/>
+              <w:lang w:val="es-CO"/>
+            </w:rPr>
+            <m:t>+4</m:t>
+          </m:r>
+          <m:r>
+            <w:rPr>
+              <w:rFonts w:ascii="Cambria Math" w:hAnsi="Cambria Math"/>
+              <w:lang w:val="es-CO"/>
+            </w:rPr>
+            <m:t>t</m:t>
+          </m:r>
+          <m:acc>
+            <m:accPr>
+              <m:chr m:val="̇"/>
+              <m:ctrlPr>
+                <w:rPr>
+                  <w:rFonts w:ascii="Cambria Math" w:hAnsi="Cambria Math"/>
+                  <w:i/>
+                  <w:lang w:val="es-CO"/>
+                </w:rPr>
+              </m:ctrlPr>
+            </m:accPr>
+            <m:e>
+              <m:r>
+                <w:rPr>
+                  <w:rFonts w:ascii="Cambria Math" w:hAnsi="Cambria Math"/>
+                  <w:lang w:val="es-CO"/>
+                </w:rPr>
+                <m:t>y</m:t>
+              </m:r>
+            </m:e>
+          </m:acc>
+          <m:d>
+            <m:dPr>
+              <m:ctrlPr>
+                <w:rPr>
+                  <w:rFonts w:ascii="Cambria Math" w:hAnsi="Cambria Math"/>
+                  <w:i/>
+                  <w:lang w:val="es-CO"/>
+                </w:rPr>
+              </m:ctrlPr>
+            </m:dPr>
+            <m:e>
+              <m:r>
+                <w:rPr>
+                  <w:rFonts w:ascii="Cambria Math" w:hAnsi="Cambria Math"/>
+                  <w:lang w:val="es-CO"/>
+                </w:rPr>
+                <m:t>t</m:t>
+              </m:r>
+            </m:e>
+          </m:d>
+          <m:r>
+            <w:rPr>
+              <w:rFonts w:ascii="Cambria Math" w:hAnsi="Cambria Math"/>
+              <w:lang w:val="es-CO"/>
+            </w:rPr>
+            <m:t>+8y</m:t>
+          </m:r>
+          <m:d>
+            <m:dPr>
+              <m:ctrlPr>
+                <w:rPr>
+                  <w:rFonts w:ascii="Cambria Math" w:hAnsi="Cambria Math"/>
+                  <w:i/>
+                  <w:lang w:val="es-CO"/>
+                </w:rPr>
+              </m:ctrlPr>
+            </m:dPr>
+            <m:e>
+              <m:r>
+                <w:rPr>
+                  <w:rFonts w:ascii="Cambria Math" w:hAnsi="Cambria Math"/>
+                  <w:lang w:val="es-CO"/>
+                </w:rPr>
+                <m:t>t</m:t>
+              </m:r>
+            </m:e>
+          </m:d>
+          <m:r>
+            <w:rPr>
+              <w:rFonts w:ascii="Cambria Math" w:hAnsi="Cambria Math"/>
+              <w:lang w:val="es-CO"/>
+            </w:rPr>
+            <m:t>=2x</m:t>
+          </m:r>
+          <m:d>
+            <m:dPr>
+              <m:ctrlPr>
+                <w:rPr>
+                  <w:rFonts w:ascii="Cambria Math" w:hAnsi="Cambria Math"/>
+                  <w:i/>
+                  <w:lang w:val="es-CO"/>
+                </w:rPr>
+              </m:ctrlPr>
+            </m:dPr>
+            <m:e>
+              <m:r>
+                <w:rPr>
+                  <w:rFonts w:ascii="Cambria Math" w:hAnsi="Cambria Math"/>
+                  <w:lang w:val="es-CO"/>
+                </w:rPr>
+                <m:t>t</m:t>
+              </m:r>
+            </m:e>
+          </m:d>
+        </m:oMath>
+      </m:oMathPara>
+    </w:p>
+    <w:p>
+      <w:pPr>
+        <w:pStyle w:val="Prrafodelista"/>
+        <w:jc w:val="both"/>
+        <w:rPr>
+          <w:rFonts w:eastAsiaTheme="minorEastAsia"/>
+          <w:b/>
+          <w:bCs/>
+          <w:lang w:val="es-CO"/>
+        </w:rPr>
+      </w:pPr>
     </w:p>
     <w:p>
       <w:pPr>
@@ -780,7 +1302,7 @@
   <w:abstractNum w:abstractNumId="0" w15:restartNumberingAfterBreak="0">
     <w:nsid w:val="250147FF"/>
     <w:multiLevelType w:val="hybridMultilevel"/>
-    <w:tmpl w:val="9C3C4854"/>
+    <w:tmpl w:val="08422150"/>
     <w:lvl w:ilvl="0" w:tplc="04090001">
       <w:start w:val="1"/>
       <w:numFmt w:val="bullet"/>

</xml_diff>